<commit_message>
actualizacion de documento de seguimiento
</commit_message>
<xml_diff>
--- a/Parcial 2.docx
+++ b/Parcial 2.docx
@@ -207,35 +207,27 @@
           <w:b/>
         </w:rPr>
       </w:pPr>
-      <w:bookmarkStart w:id="1" w:name="_GoBack"/>
-      <w:bookmarkEnd w:id="1"/>
-    </w:p>
-    <w:p>
-      <w:pPr>
-        <w:jc w:val="center"/>
-        <w:rPr>
-          <w:b/>
-        </w:rPr>
-      </w:pPr>
-    </w:p>
-    <w:p>
-      <w:pPr>
-        <w:jc w:val="center"/>
-        <w:rPr>
-          <w:b/>
-        </w:rPr>
-      </w:pPr>
-      <w:r>
-        <w:rPr>
-          <w:b/>
-        </w:rPr>
-        <w:t>Departamento de Ingeniería Electrónica y</w:t>
-      </w:r>
-      <w:r>
-        <w:rPr>
-          <w:b/>
-        </w:rPr>
-        <w:t xml:space="preserve"> </w:t>
+    </w:p>
+    <w:p>
+      <w:pPr>
+        <w:jc w:val="center"/>
+        <w:rPr>
+          <w:b/>
+        </w:rPr>
+      </w:pPr>
+    </w:p>
+    <w:p>
+      <w:pPr>
+        <w:jc w:val="center"/>
+        <w:rPr>
+          <w:b/>
+        </w:rPr>
+      </w:pPr>
+      <w:r>
+        <w:rPr>
+          <w:b/>
+        </w:rPr>
+        <w:t xml:space="preserve">Departamento de Ingeniería Electrónica y </w:t>
       </w:r>
     </w:p>
     <w:p>
@@ -314,7 +306,11 @@
     <w:sdt>
       <w:sdtPr>
         <w:rPr>
-          <w:lang w:val="es-ES"/>
+          <w:rFonts w:ascii="Times New Roman" w:eastAsiaTheme="minorHAnsi" w:hAnsi="Times New Roman" w:cstheme="minorBidi"/>
+          <w:color w:val="auto"/>
+          <w:sz w:val="24"/>
+          <w:szCs w:val="22"/>
+          <w:lang w:val="es-ES" w:eastAsia="en-US"/>
         </w:rPr>
         <w:id w:val="1052963448"/>
         <w:docPartObj>
@@ -324,13 +320,8 @@
       </w:sdtPr>
       <w:sdtEndPr>
         <w:rPr>
-          <w:rFonts w:ascii="Times New Roman" w:eastAsiaTheme="minorHAnsi" w:hAnsi="Times New Roman" w:cstheme="minorBidi"/>
           <w:b/>
           <w:bCs/>
-          <w:color w:val="auto"/>
-          <w:sz w:val="24"/>
-          <w:szCs w:val="22"/>
-          <w:lang w:eastAsia="en-US"/>
         </w:rPr>
       </w:sdtEndPr>
       <w:sdtContent>
@@ -659,78 +650,72 @@
       <w:pPr>
         <w:pStyle w:val="Ttulo1"/>
       </w:pPr>
-      <w:bookmarkStart w:id="2" w:name="_Toc58661214"/>
+      <w:bookmarkStart w:id="1" w:name="_Toc58661214"/>
       <w:r>
         <w:t>Definición de variables:</w:t>
       </w:r>
+      <w:bookmarkEnd w:id="1"/>
+    </w:p>
+    <w:p>
+      <w:pPr>
+        <w:pStyle w:val="Ttulo2"/>
+      </w:pPr>
+      <w:bookmarkStart w:id="2" w:name="_Toc58661215"/>
+      <w:r>
+        <w:t>Cañón ofensivo:</w:t>
+      </w:r>
       <w:bookmarkEnd w:id="2"/>
     </w:p>
     <w:p>
+      <w:r>
+        <w:t>Distancia.</w:t>
+      </w:r>
+    </w:p>
+    <w:p>
+      <w:r>
+        <w:t>Altura cañón ofensivo.</w:t>
+      </w:r>
+    </w:p>
+    <w:p>
+      <w:r>
+        <w:t>Posición en x.</w:t>
+      </w:r>
+    </w:p>
+    <w:p>
+      <w:r>
+        <w:t>Posición en y.</w:t>
+      </w:r>
+    </w:p>
+    <w:p>
+      <w:r>
+        <w:t>Velocidad en x.</w:t>
+      </w:r>
+    </w:p>
+    <w:p>
+      <w:r>
+        <w:t>Velocidad en y.</w:t>
+      </w:r>
+    </w:p>
+    <w:p>
+      <w:r>
+        <w:t>Angulo de disparo ofensivo.</w:t>
+      </w:r>
+    </w:p>
+    <w:p>
+      <w:r>
+        <w:t>Tiempo.</w:t>
+      </w:r>
+    </w:p>
+    <w:p/>
+    <w:p>
       <w:pPr>
         <w:pStyle w:val="Ttulo2"/>
       </w:pPr>
-      <w:bookmarkStart w:id="3" w:name="_Toc58661215"/>
-      <w:r>
-        <w:t>Cañón ofensivo:</w:t>
+      <w:bookmarkStart w:id="3" w:name="_Toc58661216"/>
+      <w:r>
+        <w:t>Cañón defensivo:</w:t>
       </w:r>
       <w:bookmarkEnd w:id="3"/>
-    </w:p>
-    <w:p>
-      <w:r>
-        <w:t>Distancia.</w:t>
-      </w:r>
-    </w:p>
-    <w:p>
-      <w:r>
-        <w:t>Altura cañón ofensivo.</w:t>
-      </w:r>
-    </w:p>
-    <w:p>
-      <w:r>
-        <w:t>Posición en x.</w:t>
-      </w:r>
-    </w:p>
-    <w:p>
-      <w:r>
-        <w:t>Posición en y.</w:t>
-      </w:r>
-    </w:p>
-    <w:p>
-      <w:r>
-        <w:t>Velocidad en x.</w:t>
-      </w:r>
-    </w:p>
-    <w:p>
-      <w:r>
-        <w:t>Velocidad en y.</w:t>
-      </w:r>
-    </w:p>
-    <w:p>
-      <w:r>
-        <w:t>Angulo de disparo ofensivo.</w:t>
-      </w:r>
-    </w:p>
-    <w:p>
-      <w:r>
-        <w:t>Tiempo.</w:t>
-      </w:r>
-    </w:p>
-    <w:p/>
-    <w:p>
-      <w:pPr>
-        <w:pStyle w:val="Ttulo2"/>
-      </w:pPr>
-      <w:bookmarkStart w:id="4" w:name="_Toc58661216"/>
-      <w:r>
-        <w:t xml:space="preserve">Cañón </w:t>
-      </w:r>
-      <w:r>
-        <w:t>defensivo</w:t>
-      </w:r>
-      <w:r>
-        <w:t>:</w:t>
-      </w:r>
-      <w:bookmarkEnd w:id="4"/>
     </w:p>
     <w:p>
       <w:r>
@@ -773,6 +758,205 @@
         <w:t>Tiempo.</w:t>
       </w:r>
     </w:p>
+    <w:p/>
+    <w:p>
+      <w:pPr>
+        <w:pStyle w:val="Ttulo1"/>
+      </w:pPr>
+      <w:r>
+        <w:t xml:space="preserve">Definición de funciones </w:t>
+      </w:r>
+    </w:p>
+    <w:p>
+      <w:pPr>
+        <w:pStyle w:val="Prrafodelista"/>
+        <w:numPr>
+          <w:ilvl w:val="0"/>
+          <w:numId w:val="3"/>
+        </w:numPr>
+      </w:pPr>
+      <w:r>
+        <w:t>Se debe crear una función que me imprima los resultados.</w:t>
+      </w:r>
+    </w:p>
+    <w:p>
+      <w:pPr>
+        <w:pStyle w:val="Prrafodelista"/>
+        <w:numPr>
+          <w:ilvl w:val="0"/>
+          <w:numId w:val="3"/>
+        </w:numPr>
+      </w:pPr>
+      <w:proofErr w:type="spellStart"/>
+      <w:r>
+        <w:t>S</w:t>
+      </w:r>
+      <w:r>
+        <w:t>witch</w:t>
+      </w:r>
+      <w:proofErr w:type="spellEnd"/>
+      <w:r>
+        <w:t xml:space="preserve"> </w:t>
+      </w:r>
+      <w:r>
+        <w:t xml:space="preserve">donde se agregue menú con las cinco funciones pedidas. </w:t>
+      </w:r>
+    </w:p>
+    <w:p>
+      <w:pPr>
+        <w:pStyle w:val="Prrafodelista"/>
+        <w:numPr>
+          <w:ilvl w:val="0"/>
+          <w:numId w:val="3"/>
+        </w:numPr>
+      </w:pPr>
+      <w:r>
+        <w:t>Crear constructores de cañones.</w:t>
+      </w:r>
+    </w:p>
+    <w:p>
+      <w:pPr>
+        <w:pStyle w:val="Prrafodelista"/>
+        <w:numPr>
+          <w:ilvl w:val="0"/>
+          <w:numId w:val="3"/>
+        </w:numPr>
+      </w:pPr>
+      <w:r>
+        <w:t xml:space="preserve">Crear destructores de cañones. </w:t>
+      </w:r>
+    </w:p>
+    <w:p>
+      <w:pPr>
+        <w:pStyle w:val="Prrafodelista"/>
+        <w:numPr>
+          <w:ilvl w:val="0"/>
+          <w:numId w:val="3"/>
+        </w:numPr>
+      </w:pPr>
+      <w:r>
+        <w:t>Función que determine ángulos,</w:t>
+      </w:r>
+      <w:r>
+        <w:t xml:space="preserve"> tiempo y</w:t>
+      </w:r>
+      <w:r>
+        <w:t xml:space="preserve"> posición x e </w:t>
+      </w:r>
+      <w:proofErr w:type="gramStart"/>
+      <w:r>
+        <w:t>y</w:t>
+      </w:r>
+      <w:r>
+        <w:t xml:space="preserve">, </w:t>
+      </w:r>
+      <w:r>
+        <w:t xml:space="preserve"> donde</w:t>
+      </w:r>
+      <w:proofErr w:type="gramEnd"/>
+      <w:r>
+        <w:t xml:space="preserve"> se chocan las balas de los cañones. </w:t>
+      </w:r>
+    </w:p>
+    <w:p>
+      <w:pPr>
+        <w:pStyle w:val="Prrafodelista"/>
+        <w:numPr>
+          <w:ilvl w:val="0"/>
+          <w:numId w:val="3"/>
+        </w:numPr>
+      </w:pPr>
+      <w:r>
+        <w:t>Función que g</w:t>
+      </w:r>
+      <w:r>
+        <w:t>enera disparos ofensivos que comprometan la integridad del cañón</w:t>
+      </w:r>
+      <w:r>
+        <w:t xml:space="preserve"> </w:t>
+      </w:r>
+      <w:r>
+        <w:t>defensivo.</w:t>
+      </w:r>
+    </w:p>
+    <w:p>
+      <w:pPr>
+        <w:pStyle w:val="Prrafodelista"/>
+        <w:numPr>
+          <w:ilvl w:val="0"/>
+          <w:numId w:val="3"/>
+        </w:numPr>
+      </w:pPr>
+      <w:r>
+        <w:t>Generar disparos defensivos que comprometan la integridad del cañón</w:t>
+      </w:r>
+      <w:r>
+        <w:t xml:space="preserve"> </w:t>
+      </w:r>
+      <w:r>
+        <w:t>ofensivo.</w:t>
+      </w:r>
+    </w:p>
+    <w:p>
+      <w:pPr>
+        <w:pStyle w:val="Prrafodelista"/>
+        <w:numPr>
+          <w:ilvl w:val="0"/>
+          <w:numId w:val="2"/>
+        </w:numPr>
+      </w:pPr>
+      <w:r>
+        <w:t>Función que genere</w:t>
+      </w:r>
+      <w:r>
+        <w:t xml:space="preserve"> un disparo ofensivo, generar disparos defensivos que impida que</w:t>
+      </w:r>
+      <w:r>
+        <w:t xml:space="preserve"> </w:t>
+      </w:r>
+      <w:r>
+        <w:t>el cañón defensivo sea destruido sin importar si el cañón ofensivo pueda ser destruido.</w:t>
+      </w:r>
+    </w:p>
+    <w:p>
+      <w:pPr>
+        <w:pStyle w:val="Prrafodelista"/>
+        <w:numPr>
+          <w:ilvl w:val="0"/>
+          <w:numId w:val="1"/>
+        </w:numPr>
+      </w:pPr>
+      <w:r>
+        <w:t>Dado un disparo ofensivo, generar disparo defensivo que impidan que</w:t>
+      </w:r>
+      <w:r>
+        <w:t xml:space="preserve"> </w:t>
+      </w:r>
+      <w:r>
+        <w:t>los cañones defensivo y ofensivo puedan ser destruidos.</w:t>
+      </w:r>
+    </w:p>
+    <w:p>
+      <w:pPr>
+        <w:pStyle w:val="Prrafodelista"/>
+        <w:numPr>
+          <w:ilvl w:val="0"/>
+          <w:numId w:val="1"/>
+        </w:numPr>
+      </w:pPr>
+      <w:r>
+        <w:t>Dado un disparo ofensivo efectivo y un disparo defensivo que comprometa la efectividad del ataque ofensivo, generar (al menos tres) disparos que neutralicen el ataque defensivo</w:t>
+      </w:r>
+      <w:r>
+        <w:t xml:space="preserve"> </w:t>
+      </w:r>
+      <w:r>
+        <w:t>y permitan que el ataque ofensivo sea efectivo.</w:t>
+      </w:r>
+      <w:bookmarkStart w:id="4" w:name="_GoBack"/>
+      <w:bookmarkEnd w:id="4"/>
+    </w:p>
+    <w:p/>
     <w:p/>
     <w:p/>
     <w:sectPr>
@@ -783,6 +967,359 @@
     </w:sectPr>
   </w:body>
 </w:document>
+</file>
+
+<file path=word/numbering.xml><?xml version="1.0" encoding="utf-8"?>
+<w:numbering xmlns:wpc="http://schemas.microsoft.com/office/word/2010/wordprocessingCanvas" xmlns:cx="http://schemas.microsoft.com/office/drawing/2014/chartex" xmlns:cx1="http://schemas.microsoft.com/office/drawing/2015/9/8/chartex" xmlns:cx2="http://schemas.microsoft.com/office/drawing/2015/10/21/chartex" xmlns:cx3="http://schemas.microsoft.com/office/drawing/2016/5/9/chartex" xmlns:cx4="http://schemas.microsoft.com/office/drawing/2016/5/10/chartex" xmlns:cx5="http://schemas.microsoft.com/office/drawing/2016/5/11/chartex" xmlns:cx6="http://schemas.microsoft.com/office/drawing/2016/5/12/chartex" xmlns:cx7="http://schemas.microsoft.com/office/drawing/2016/5/13/chartex" xmlns:cx8="http://schemas.microsoft.com/office/drawing/2016/5/14/chartex" xmlns:mc="http://schemas.openxmlformats.org/markup-compatibility/2006" xmlns:aink="http://schemas.microsoft.com/office/drawing/2016/ink" xmlns:am3d="http://schemas.microsoft.com/office/drawing/2017/model3d" xmlns:o="urn:schemas-microsoft-com:office:office" xmlns:r="http://schemas.openxmlformats.org/officeDocument/2006/relationships" xmlns:m="http://schemas.openxmlformats.org/officeDocument/2006/math" xmlns:v="urn:schemas-microsoft-com:vml" xmlns:wp14="http://schemas.microsoft.com/office/word/2010/wordprocessingDrawing" xmlns:wp="http://schemas.openxmlformats.org/drawingml/2006/wordprocessingDrawing" xmlns:w10="urn:schemas-microsoft-com:office:word" xmlns:w="http://schemas.openxmlformats.org/wordprocessingml/2006/main" xmlns:w14="http://schemas.microsoft.com/office/word/2010/wordml" xmlns:w15="http://schemas.microsoft.com/office/word/2012/wordml" xmlns:w16cid="http://schemas.microsoft.com/office/word/2016/wordml/cid" xmlns:w16se="http://schemas.microsoft.com/office/word/2015/wordml/symex" xmlns:wpg="http://schemas.microsoft.com/office/word/2010/wordprocessingGroup" xmlns:wpi="http://schemas.microsoft.com/office/word/2010/wordprocessingInk" xmlns:wne="http://schemas.microsoft.com/office/word/2006/wordml" xmlns:wps="http://schemas.microsoft.com/office/word/2010/wordprocessingShape" mc:Ignorable="w14 w15 w16se w16cid wp14">
+  <w:abstractNum w:abstractNumId="0" w15:restartNumberingAfterBreak="0">
+    <w:nsid w:val="322A2320"/>
+    <w:multiLevelType w:val="hybridMultilevel"/>
+    <w:tmpl w:val="6AEE8304"/>
+    <w:lvl w:ilvl="0" w:tplc="240A0001">
+      <w:start w:val="1"/>
+      <w:numFmt w:val="bullet"/>
+      <w:lvlText w:val=""/>
+      <w:lvlJc w:val="left"/>
+      <w:pPr>
+        <w:ind w:left="720" w:hanging="360"/>
+      </w:pPr>
+      <w:rPr>
+        <w:rFonts w:ascii="Symbol" w:hAnsi="Symbol" w:hint="default"/>
+      </w:rPr>
+    </w:lvl>
+    <w:lvl w:ilvl="1" w:tplc="240A0003" w:tentative="1">
+      <w:start w:val="1"/>
+      <w:numFmt w:val="bullet"/>
+      <w:lvlText w:val="o"/>
+      <w:lvlJc w:val="left"/>
+      <w:pPr>
+        <w:ind w:left="1440" w:hanging="360"/>
+      </w:pPr>
+      <w:rPr>
+        <w:rFonts w:ascii="Courier New" w:hAnsi="Courier New" w:cs="Courier New" w:hint="default"/>
+      </w:rPr>
+    </w:lvl>
+    <w:lvl w:ilvl="2" w:tplc="240A0005" w:tentative="1">
+      <w:start w:val="1"/>
+      <w:numFmt w:val="bullet"/>
+      <w:lvlText w:val=""/>
+      <w:lvlJc w:val="left"/>
+      <w:pPr>
+        <w:ind w:left="2160" w:hanging="360"/>
+      </w:pPr>
+      <w:rPr>
+        <w:rFonts w:ascii="Wingdings" w:hAnsi="Wingdings" w:hint="default"/>
+      </w:rPr>
+    </w:lvl>
+    <w:lvl w:ilvl="3" w:tplc="240A0001" w:tentative="1">
+      <w:start w:val="1"/>
+      <w:numFmt w:val="bullet"/>
+      <w:lvlText w:val=""/>
+      <w:lvlJc w:val="left"/>
+      <w:pPr>
+        <w:ind w:left="2880" w:hanging="360"/>
+      </w:pPr>
+      <w:rPr>
+        <w:rFonts w:ascii="Symbol" w:hAnsi="Symbol" w:hint="default"/>
+      </w:rPr>
+    </w:lvl>
+    <w:lvl w:ilvl="4" w:tplc="240A0003" w:tentative="1">
+      <w:start w:val="1"/>
+      <w:numFmt w:val="bullet"/>
+      <w:lvlText w:val="o"/>
+      <w:lvlJc w:val="left"/>
+      <w:pPr>
+        <w:ind w:left="3600" w:hanging="360"/>
+      </w:pPr>
+      <w:rPr>
+        <w:rFonts w:ascii="Courier New" w:hAnsi="Courier New" w:cs="Courier New" w:hint="default"/>
+      </w:rPr>
+    </w:lvl>
+    <w:lvl w:ilvl="5" w:tplc="240A0005" w:tentative="1">
+      <w:start w:val="1"/>
+      <w:numFmt w:val="bullet"/>
+      <w:lvlText w:val=""/>
+      <w:lvlJc w:val="left"/>
+      <w:pPr>
+        <w:ind w:left="4320" w:hanging="360"/>
+      </w:pPr>
+      <w:rPr>
+        <w:rFonts w:ascii="Wingdings" w:hAnsi="Wingdings" w:hint="default"/>
+      </w:rPr>
+    </w:lvl>
+    <w:lvl w:ilvl="6" w:tplc="240A0001" w:tentative="1">
+      <w:start w:val="1"/>
+      <w:numFmt w:val="bullet"/>
+      <w:lvlText w:val=""/>
+      <w:lvlJc w:val="left"/>
+      <w:pPr>
+        <w:ind w:left="5040" w:hanging="360"/>
+      </w:pPr>
+      <w:rPr>
+        <w:rFonts w:ascii="Symbol" w:hAnsi="Symbol" w:hint="default"/>
+      </w:rPr>
+    </w:lvl>
+    <w:lvl w:ilvl="7" w:tplc="240A0003" w:tentative="1">
+      <w:start w:val="1"/>
+      <w:numFmt w:val="bullet"/>
+      <w:lvlText w:val="o"/>
+      <w:lvlJc w:val="left"/>
+      <w:pPr>
+        <w:ind w:left="5760" w:hanging="360"/>
+      </w:pPr>
+      <w:rPr>
+        <w:rFonts w:ascii="Courier New" w:hAnsi="Courier New" w:cs="Courier New" w:hint="default"/>
+      </w:rPr>
+    </w:lvl>
+    <w:lvl w:ilvl="8" w:tplc="240A0005" w:tentative="1">
+      <w:start w:val="1"/>
+      <w:numFmt w:val="bullet"/>
+      <w:lvlText w:val=""/>
+      <w:lvlJc w:val="left"/>
+      <w:pPr>
+        <w:ind w:left="6480" w:hanging="360"/>
+      </w:pPr>
+      <w:rPr>
+        <w:rFonts w:ascii="Wingdings" w:hAnsi="Wingdings" w:hint="default"/>
+      </w:rPr>
+    </w:lvl>
+  </w:abstractNum>
+  <w:abstractNum w:abstractNumId="1" w15:restartNumberingAfterBreak="0">
+    <w:nsid w:val="63224FF1"/>
+    <w:multiLevelType w:val="hybridMultilevel"/>
+    <w:tmpl w:val="AA0C029A"/>
+    <w:lvl w:ilvl="0" w:tplc="240A0001">
+      <w:start w:val="1"/>
+      <w:numFmt w:val="bullet"/>
+      <w:lvlText w:val=""/>
+      <w:lvlJc w:val="left"/>
+      <w:pPr>
+        <w:ind w:left="720" w:hanging="360"/>
+      </w:pPr>
+      <w:rPr>
+        <w:rFonts w:ascii="Symbol" w:hAnsi="Symbol" w:hint="default"/>
+      </w:rPr>
+    </w:lvl>
+    <w:lvl w:ilvl="1" w:tplc="240A0003" w:tentative="1">
+      <w:start w:val="1"/>
+      <w:numFmt w:val="bullet"/>
+      <w:lvlText w:val="o"/>
+      <w:lvlJc w:val="left"/>
+      <w:pPr>
+        <w:ind w:left="1440" w:hanging="360"/>
+      </w:pPr>
+      <w:rPr>
+        <w:rFonts w:ascii="Courier New" w:hAnsi="Courier New" w:cs="Courier New" w:hint="default"/>
+      </w:rPr>
+    </w:lvl>
+    <w:lvl w:ilvl="2" w:tplc="240A0005" w:tentative="1">
+      <w:start w:val="1"/>
+      <w:numFmt w:val="bullet"/>
+      <w:lvlText w:val=""/>
+      <w:lvlJc w:val="left"/>
+      <w:pPr>
+        <w:ind w:left="2160" w:hanging="360"/>
+      </w:pPr>
+      <w:rPr>
+        <w:rFonts w:ascii="Wingdings" w:hAnsi="Wingdings" w:hint="default"/>
+      </w:rPr>
+    </w:lvl>
+    <w:lvl w:ilvl="3" w:tplc="240A0001" w:tentative="1">
+      <w:start w:val="1"/>
+      <w:numFmt w:val="bullet"/>
+      <w:lvlText w:val=""/>
+      <w:lvlJc w:val="left"/>
+      <w:pPr>
+        <w:ind w:left="2880" w:hanging="360"/>
+      </w:pPr>
+      <w:rPr>
+        <w:rFonts w:ascii="Symbol" w:hAnsi="Symbol" w:hint="default"/>
+      </w:rPr>
+    </w:lvl>
+    <w:lvl w:ilvl="4" w:tplc="240A0003" w:tentative="1">
+      <w:start w:val="1"/>
+      <w:numFmt w:val="bullet"/>
+      <w:lvlText w:val="o"/>
+      <w:lvlJc w:val="left"/>
+      <w:pPr>
+        <w:ind w:left="3600" w:hanging="360"/>
+      </w:pPr>
+      <w:rPr>
+        <w:rFonts w:ascii="Courier New" w:hAnsi="Courier New" w:cs="Courier New" w:hint="default"/>
+      </w:rPr>
+    </w:lvl>
+    <w:lvl w:ilvl="5" w:tplc="240A0005" w:tentative="1">
+      <w:start w:val="1"/>
+      <w:numFmt w:val="bullet"/>
+      <w:lvlText w:val=""/>
+      <w:lvlJc w:val="left"/>
+      <w:pPr>
+        <w:ind w:left="4320" w:hanging="360"/>
+      </w:pPr>
+      <w:rPr>
+        <w:rFonts w:ascii="Wingdings" w:hAnsi="Wingdings" w:hint="default"/>
+      </w:rPr>
+    </w:lvl>
+    <w:lvl w:ilvl="6" w:tplc="240A0001" w:tentative="1">
+      <w:start w:val="1"/>
+      <w:numFmt w:val="bullet"/>
+      <w:lvlText w:val=""/>
+      <w:lvlJc w:val="left"/>
+      <w:pPr>
+        <w:ind w:left="5040" w:hanging="360"/>
+      </w:pPr>
+      <w:rPr>
+        <w:rFonts w:ascii="Symbol" w:hAnsi="Symbol" w:hint="default"/>
+      </w:rPr>
+    </w:lvl>
+    <w:lvl w:ilvl="7" w:tplc="240A0003" w:tentative="1">
+      <w:start w:val="1"/>
+      <w:numFmt w:val="bullet"/>
+      <w:lvlText w:val="o"/>
+      <w:lvlJc w:val="left"/>
+      <w:pPr>
+        <w:ind w:left="5760" w:hanging="360"/>
+      </w:pPr>
+      <w:rPr>
+        <w:rFonts w:ascii="Courier New" w:hAnsi="Courier New" w:cs="Courier New" w:hint="default"/>
+      </w:rPr>
+    </w:lvl>
+    <w:lvl w:ilvl="8" w:tplc="240A0005" w:tentative="1">
+      <w:start w:val="1"/>
+      <w:numFmt w:val="bullet"/>
+      <w:lvlText w:val=""/>
+      <w:lvlJc w:val="left"/>
+      <w:pPr>
+        <w:ind w:left="6480" w:hanging="360"/>
+      </w:pPr>
+      <w:rPr>
+        <w:rFonts w:ascii="Wingdings" w:hAnsi="Wingdings" w:hint="default"/>
+      </w:rPr>
+    </w:lvl>
+  </w:abstractNum>
+  <w:abstractNum w:abstractNumId="2" w15:restartNumberingAfterBreak="0">
+    <w:nsid w:val="6EDF2E9E"/>
+    <w:multiLevelType w:val="hybridMultilevel"/>
+    <w:tmpl w:val="952680A4"/>
+    <w:lvl w:ilvl="0" w:tplc="240A0001">
+      <w:start w:val="1"/>
+      <w:numFmt w:val="bullet"/>
+      <w:lvlText w:val=""/>
+      <w:lvlJc w:val="left"/>
+      <w:pPr>
+        <w:ind w:left="720" w:hanging="360"/>
+      </w:pPr>
+      <w:rPr>
+        <w:rFonts w:ascii="Symbol" w:hAnsi="Symbol" w:hint="default"/>
+      </w:rPr>
+    </w:lvl>
+    <w:lvl w:ilvl="1" w:tplc="240A0003" w:tentative="1">
+      <w:start w:val="1"/>
+      <w:numFmt w:val="bullet"/>
+      <w:lvlText w:val="o"/>
+      <w:lvlJc w:val="left"/>
+      <w:pPr>
+        <w:ind w:left="1440" w:hanging="360"/>
+      </w:pPr>
+      <w:rPr>
+        <w:rFonts w:ascii="Courier New" w:hAnsi="Courier New" w:cs="Courier New" w:hint="default"/>
+      </w:rPr>
+    </w:lvl>
+    <w:lvl w:ilvl="2" w:tplc="240A0005" w:tentative="1">
+      <w:start w:val="1"/>
+      <w:numFmt w:val="bullet"/>
+      <w:lvlText w:val=""/>
+      <w:lvlJc w:val="left"/>
+      <w:pPr>
+        <w:ind w:left="2160" w:hanging="360"/>
+      </w:pPr>
+      <w:rPr>
+        <w:rFonts w:ascii="Wingdings" w:hAnsi="Wingdings" w:hint="default"/>
+      </w:rPr>
+    </w:lvl>
+    <w:lvl w:ilvl="3" w:tplc="240A0001" w:tentative="1">
+      <w:start w:val="1"/>
+      <w:numFmt w:val="bullet"/>
+      <w:lvlText w:val=""/>
+      <w:lvlJc w:val="left"/>
+      <w:pPr>
+        <w:ind w:left="2880" w:hanging="360"/>
+      </w:pPr>
+      <w:rPr>
+        <w:rFonts w:ascii="Symbol" w:hAnsi="Symbol" w:hint="default"/>
+      </w:rPr>
+    </w:lvl>
+    <w:lvl w:ilvl="4" w:tplc="240A0003" w:tentative="1">
+      <w:start w:val="1"/>
+      <w:numFmt w:val="bullet"/>
+      <w:lvlText w:val="o"/>
+      <w:lvlJc w:val="left"/>
+      <w:pPr>
+        <w:ind w:left="3600" w:hanging="360"/>
+      </w:pPr>
+      <w:rPr>
+        <w:rFonts w:ascii="Courier New" w:hAnsi="Courier New" w:cs="Courier New" w:hint="default"/>
+      </w:rPr>
+    </w:lvl>
+    <w:lvl w:ilvl="5" w:tplc="240A0005" w:tentative="1">
+      <w:start w:val="1"/>
+      <w:numFmt w:val="bullet"/>
+      <w:lvlText w:val=""/>
+      <w:lvlJc w:val="left"/>
+      <w:pPr>
+        <w:ind w:left="4320" w:hanging="360"/>
+      </w:pPr>
+      <w:rPr>
+        <w:rFonts w:ascii="Wingdings" w:hAnsi="Wingdings" w:hint="default"/>
+      </w:rPr>
+    </w:lvl>
+    <w:lvl w:ilvl="6" w:tplc="240A0001" w:tentative="1">
+      <w:start w:val="1"/>
+      <w:numFmt w:val="bullet"/>
+      <w:lvlText w:val=""/>
+      <w:lvlJc w:val="left"/>
+      <w:pPr>
+        <w:ind w:left="5040" w:hanging="360"/>
+      </w:pPr>
+      <w:rPr>
+        <w:rFonts w:ascii="Symbol" w:hAnsi="Symbol" w:hint="default"/>
+      </w:rPr>
+    </w:lvl>
+    <w:lvl w:ilvl="7" w:tplc="240A0003" w:tentative="1">
+      <w:start w:val="1"/>
+      <w:numFmt w:val="bullet"/>
+      <w:lvlText w:val="o"/>
+      <w:lvlJc w:val="left"/>
+      <w:pPr>
+        <w:ind w:left="5760" w:hanging="360"/>
+      </w:pPr>
+      <w:rPr>
+        <w:rFonts w:ascii="Courier New" w:hAnsi="Courier New" w:cs="Courier New" w:hint="default"/>
+      </w:rPr>
+    </w:lvl>
+    <w:lvl w:ilvl="8" w:tplc="240A0005" w:tentative="1">
+      <w:start w:val="1"/>
+      <w:numFmt w:val="bullet"/>
+      <w:lvlText w:val=""/>
+      <w:lvlJc w:val="left"/>
+      <w:pPr>
+        <w:ind w:left="6480" w:hanging="360"/>
+      </w:pPr>
+      <w:rPr>
+        <w:rFonts w:ascii="Wingdings" w:hAnsi="Wingdings" w:hint="default"/>
+      </w:rPr>
+    </w:lvl>
+  </w:abstractNum>
+  <w:num w:numId="1">
+    <w:abstractNumId w:val="1"/>
+  </w:num>
+  <w:num w:numId="2">
+    <w:abstractNumId w:val="0"/>
+  </w:num>
+  <w:num w:numId="3">
+    <w:abstractNumId w:val="2"/>
+  </w:num>
+</w:numbering>
 </file>
 
 <file path=word/styles.xml><?xml version="1.0" encoding="utf-8"?>
@@ -1386,6 +1923,17 @@
       <w:u w:val="single"/>
     </w:rPr>
   </w:style>
+  <w:style w:type="paragraph" w:styleId="Prrafodelista">
+    <w:name w:val="List Paragraph"/>
+    <w:basedOn w:val="Normal"/>
+    <w:uiPriority w:val="34"/>
+    <w:qFormat/>
+    <w:rsid w:val="00822A4F"/>
+    <w:pPr>
+      <w:ind w:left="720"/>
+      <w:contextualSpacing/>
+    </w:pPr>
+  </w:style>
 </w:styles>
 </file>
 
@@ -1689,7 +2237,7 @@
 </file>
 
 <file path=customXml/itemProps1.xml><?xml version="1.0" encoding="utf-8"?>
-<ds:datastoreItem xmlns:ds="http://schemas.openxmlformats.org/officeDocument/2006/customXml" ds:itemID="{73BBFA05-1938-4A65-B2CA-516B3A7E7E9F}">
+<ds:datastoreItem xmlns:ds="http://schemas.openxmlformats.org/officeDocument/2006/customXml" ds:itemID="{12B79111-0E25-45CE-9794-C7CB5AC4217B}">
   <ds:schemaRefs>
     <ds:schemaRef ds:uri="http://schemas.openxmlformats.org/officeDocument/2006/bibliography"/>
   </ds:schemaRefs>

</xml_diff>